<commit_message>
review chapter 1 of Hands-On Machine Learning
</commit_message>
<xml_diff>
--- a/Doing/ai/20250815分享内容.docx
+++ b/Doing/ai/20250815分享内容.docx
@@ -192,17 +192,17 @@
       <w:r>
         <w:drawing>
           <wp:inline distT="0" distB="0" distL="114300" distR="114300">
-            <wp:extent cx="5266055" cy="2772410"/>
-            <wp:effectExtent l="0" t="0" r="10795" b="8890"/>
-            <wp:docPr id="1" name="图片 1"/>
-            <wp:cNvGraphicFramePr>
-              <a:graphicFrameLocks xmlns:a="http://schemas.openxmlformats.org/drawingml/2006/main" noChangeAspect="1"/>
-            </wp:cNvGraphicFramePr>
-            <a:graphic xmlns:a="http://schemas.openxmlformats.org/drawingml/2006/main">
-              <a:graphicData uri="http://schemas.openxmlformats.org/drawingml/2006/picture">
-                <pic:pic xmlns:pic="http://schemas.openxmlformats.org/drawingml/2006/picture">
-                  <pic:nvPicPr>
-                    <pic:cNvPr id="1" name="图片 1"/>
+            <wp:extent cx="5265420" cy="2755900"/>
+            <wp:effectExtent l="0" t="0" r="11430" b="6350"/>
+            <wp:docPr id="5" name="图片 2"/>
+            <wp:cNvGraphicFramePr>
+              <a:graphicFrameLocks xmlns:a="http://schemas.openxmlformats.org/drawingml/2006/main" noChangeAspect="1"/>
+            </wp:cNvGraphicFramePr>
+            <a:graphic xmlns:a="http://schemas.openxmlformats.org/drawingml/2006/main">
+              <a:graphicData uri="http://schemas.openxmlformats.org/drawingml/2006/picture">
+                <pic:pic xmlns:pic="http://schemas.openxmlformats.org/drawingml/2006/picture">
+                  <pic:nvPicPr>
+                    <pic:cNvPr id="5" name="图片 2"/>
                     <pic:cNvPicPr>
                       <a:picLocks noChangeAspect="1"/>
                     </pic:cNvPicPr>
@@ -216,46 +216,41 @@
                   <pic:spPr>
                     <a:xfrm>
                       <a:off x="0" y="0"/>
-                      <a:ext cx="5266055" cy="2772410"/>
-                    </a:xfrm>
-                    <a:prstGeom prst="rect">
-                      <a:avLst/>
-                    </a:prstGeom>
-                    <a:noFill/>
-                    <a:ln>
-                      <a:noFill/>
-                    </a:ln>
-                  </pic:spPr>
-                </pic:pic>
-              </a:graphicData>
-            </a:graphic>
-          </wp:inline>
-        </w:drawing>
-      </w:r>
-    </w:p>
-    <w:p/>
-    <w:p>
-      <w:pPr>
-        <w:rPr>
-          <w:rFonts w:ascii="宋体" w:hAnsi="宋体" w:eastAsia="宋体" w:cs="宋体"/>
-          <w:sz w:val="24"/>
-          <w:szCs w:val="24"/>
-        </w:rPr>
-      </w:pPr>
-      <w:r>
-        <w:drawing>
-          <wp:inline distT="0" distB="0" distL="114300" distR="114300">
-            <wp:extent cx="5260975" cy="2752090"/>
-            <wp:effectExtent l="0" t="0" r="15875" b="10160"/>
-            <wp:docPr id="2" name="图片 2"/>
-            <wp:cNvGraphicFramePr>
-              <a:graphicFrameLocks xmlns:a="http://schemas.openxmlformats.org/drawingml/2006/main" noChangeAspect="1"/>
-            </wp:cNvGraphicFramePr>
-            <a:graphic xmlns:a="http://schemas.openxmlformats.org/drawingml/2006/main">
-              <a:graphicData uri="http://schemas.openxmlformats.org/drawingml/2006/picture">
-                <pic:pic xmlns:pic="http://schemas.openxmlformats.org/drawingml/2006/picture">
-                  <pic:nvPicPr>
-                    <pic:cNvPr id="2" name="图片 2"/>
+                      <a:ext cx="5265420" cy="2755900"/>
+                    </a:xfrm>
+                    <a:prstGeom prst="rect">
+                      <a:avLst/>
+                    </a:prstGeom>
+                    <a:noFill/>
+                    <a:ln>
+                      <a:noFill/>
+                    </a:ln>
+                  </pic:spPr>
+                </pic:pic>
+              </a:graphicData>
+            </a:graphic>
+          </wp:inline>
+        </w:drawing>
+      </w:r>
+    </w:p>
+    <w:p/>
+    <w:p/>
+    <w:p/>
+    <w:p>
+      <w:r>
+        <w:drawing>
+          <wp:inline distT="0" distB="0" distL="114300" distR="114300">
+            <wp:extent cx="5265420" cy="2049780"/>
+            <wp:effectExtent l="0" t="0" r="11430" b="7620"/>
+            <wp:docPr id="7" name="图片 3"/>
+            <wp:cNvGraphicFramePr>
+              <a:graphicFrameLocks xmlns:a="http://schemas.openxmlformats.org/drawingml/2006/main" noChangeAspect="1"/>
+            </wp:cNvGraphicFramePr>
+            <a:graphic xmlns:a="http://schemas.openxmlformats.org/drawingml/2006/main">
+              <a:graphicData uri="http://schemas.openxmlformats.org/drawingml/2006/picture">
+                <pic:pic xmlns:pic="http://schemas.openxmlformats.org/drawingml/2006/picture">
+                  <pic:nvPicPr>
+                    <pic:cNvPr id="7" name="图片 3"/>
                     <pic:cNvPicPr>
                       <a:picLocks noChangeAspect="1"/>
                     </pic:cNvPicPr>
@@ -269,36 +264,43 @@
                   <pic:spPr>
                     <a:xfrm>
                       <a:off x="0" y="0"/>
-                      <a:ext cx="5260975" cy="2752090"/>
-                    </a:xfrm>
-                    <a:prstGeom prst="rect">
-                      <a:avLst/>
-                    </a:prstGeom>
-                    <a:noFill/>
-                    <a:ln>
-                      <a:noFill/>
-                    </a:ln>
-                  </pic:spPr>
-                </pic:pic>
-              </a:graphicData>
-            </a:graphic>
-          </wp:inline>
-        </w:drawing>
-      </w:r>
-      <w:r>
-        <w:drawing>
-          <wp:inline distT="0" distB="0" distL="114300" distR="114300">
-            <wp:extent cx="5271135" cy="2757805"/>
-            <wp:effectExtent l="0" t="0" r="5715" b="4445"/>
-            <wp:docPr id="11" name="图片 1"/>
-            <wp:cNvGraphicFramePr>
-              <a:graphicFrameLocks xmlns:a="http://schemas.openxmlformats.org/drawingml/2006/main" noChangeAspect="1"/>
-            </wp:cNvGraphicFramePr>
-            <a:graphic xmlns:a="http://schemas.openxmlformats.org/drawingml/2006/main">
-              <a:graphicData uri="http://schemas.openxmlformats.org/drawingml/2006/picture">
-                <pic:pic xmlns:pic="http://schemas.openxmlformats.org/drawingml/2006/picture">
-                  <pic:nvPicPr>
-                    <pic:cNvPr id="11" name="图片 1"/>
+                      <a:ext cx="5265420" cy="2049780"/>
+                    </a:xfrm>
+                    <a:prstGeom prst="rect">
+                      <a:avLst/>
+                    </a:prstGeom>
+                    <a:noFill/>
+                    <a:ln>
+                      <a:noFill/>
+                    </a:ln>
+                  </pic:spPr>
+                </pic:pic>
+              </a:graphicData>
+            </a:graphic>
+          </wp:inline>
+        </w:drawing>
+      </w:r>
+    </w:p>
+    <w:p>
+      <w:r>
+        <w:br w:type="page"/>
+      </w:r>
+    </w:p>
+    <w:p>
+      <w:r>
+        <w:drawing>
+          <wp:inline distT="0" distB="0" distL="114300" distR="114300">
+            <wp:extent cx="5267325" cy="8843645"/>
+            <wp:effectExtent l="0" t="0" r="9525" b="14605"/>
+            <wp:docPr id="10" name="图片 6"/>
+            <wp:cNvGraphicFramePr>
+              <a:graphicFrameLocks xmlns:a="http://schemas.openxmlformats.org/drawingml/2006/main" noChangeAspect="1"/>
+            </wp:cNvGraphicFramePr>
+            <a:graphic xmlns:a="http://schemas.openxmlformats.org/drawingml/2006/main">
+              <a:graphicData uri="http://schemas.openxmlformats.org/drawingml/2006/picture">
+                <pic:pic xmlns:pic="http://schemas.openxmlformats.org/drawingml/2006/picture">
+                  <pic:nvPicPr>
+                    <pic:cNvPr id="10" name="图片 6"/>
                     <pic:cNvPicPr>
                       <a:picLocks noChangeAspect="1"/>
                     </pic:cNvPicPr>
@@ -312,36 +314,38 @@
                   <pic:spPr>
                     <a:xfrm>
                       <a:off x="0" y="0"/>
-                      <a:ext cx="5271135" cy="2757805"/>
-                    </a:xfrm>
-                    <a:prstGeom prst="rect">
-                      <a:avLst/>
-                    </a:prstGeom>
-                    <a:noFill/>
-                    <a:ln>
-                      <a:noFill/>
-                    </a:ln>
-                  </pic:spPr>
-                </pic:pic>
-              </a:graphicData>
-            </a:graphic>
-          </wp:inline>
-        </w:drawing>
-      </w:r>
-      <w:r>
-        <w:drawing>
-          <wp:inline distT="0" distB="0" distL="114300" distR="114300">
-            <wp:extent cx="5264150" cy="2764790"/>
-            <wp:effectExtent l="0" t="0" r="12700" b="16510"/>
-            <wp:docPr id="12" name="图片 2"/>
-            <wp:cNvGraphicFramePr>
-              <a:graphicFrameLocks xmlns:a="http://schemas.openxmlformats.org/drawingml/2006/main" noChangeAspect="1"/>
-            </wp:cNvGraphicFramePr>
-            <a:graphic xmlns:a="http://schemas.openxmlformats.org/drawingml/2006/main">
-              <a:graphicData uri="http://schemas.openxmlformats.org/drawingml/2006/picture">
-                <pic:pic xmlns:pic="http://schemas.openxmlformats.org/drawingml/2006/picture">
-                  <pic:nvPicPr>
-                    <pic:cNvPr id="12" name="图片 2"/>
+                      <a:ext cx="5267325" cy="8843645"/>
+                    </a:xfrm>
+                    <a:prstGeom prst="rect">
+                      <a:avLst/>
+                    </a:prstGeom>
+                    <a:noFill/>
+                    <a:ln>
+                      <a:noFill/>
+                    </a:ln>
+                  </pic:spPr>
+                </pic:pic>
+              </a:graphicData>
+            </a:graphic>
+          </wp:inline>
+        </w:drawing>
+      </w:r>
+    </w:p>
+    <w:p>
+      <w:r>
+        <w:drawing>
+          <wp:inline distT="0" distB="0" distL="114300" distR="114300">
+            <wp:extent cx="5273040" cy="2293620"/>
+            <wp:effectExtent l="0" t="0" r="3810" b="11430"/>
+            <wp:docPr id="11" name="图片 7"/>
+            <wp:cNvGraphicFramePr>
+              <a:graphicFrameLocks xmlns:a="http://schemas.openxmlformats.org/drawingml/2006/main" noChangeAspect="1"/>
+            </wp:cNvGraphicFramePr>
+            <a:graphic xmlns:a="http://schemas.openxmlformats.org/drawingml/2006/main">
+              <a:graphicData uri="http://schemas.openxmlformats.org/drawingml/2006/picture">
+                <pic:pic xmlns:pic="http://schemas.openxmlformats.org/drawingml/2006/picture">
+                  <pic:nvPicPr>
+                    <pic:cNvPr id="11" name="图片 7"/>
                     <pic:cNvPicPr>
                       <a:picLocks noChangeAspect="1"/>
                     </pic:cNvPicPr>
@@ -355,36 +359,41 @@
                   <pic:spPr>
                     <a:xfrm>
                       <a:off x="0" y="0"/>
-                      <a:ext cx="5264150" cy="2764790"/>
-                    </a:xfrm>
-                    <a:prstGeom prst="rect">
-                      <a:avLst/>
-                    </a:prstGeom>
-                    <a:noFill/>
-                    <a:ln>
-                      <a:noFill/>
-                    </a:ln>
-                  </pic:spPr>
-                </pic:pic>
-              </a:graphicData>
-            </a:graphic>
-          </wp:inline>
-        </w:drawing>
-      </w:r>
-      <w:r>
-        <w:drawing>
-          <wp:inline distT="0" distB="0" distL="114300" distR="114300">
-            <wp:extent cx="5262245" cy="2764155"/>
-            <wp:effectExtent l="0" t="0" r="14605" b="17145"/>
-            <wp:docPr id="13" name="图片 3"/>
-            <wp:cNvGraphicFramePr>
-              <a:graphicFrameLocks xmlns:a="http://schemas.openxmlformats.org/drawingml/2006/main" noChangeAspect="1"/>
-            </wp:cNvGraphicFramePr>
-            <a:graphic xmlns:a="http://schemas.openxmlformats.org/drawingml/2006/main">
-              <a:graphicData uri="http://schemas.openxmlformats.org/drawingml/2006/picture">
-                <pic:pic xmlns:pic="http://schemas.openxmlformats.org/drawingml/2006/picture">
-                  <pic:nvPicPr>
-                    <pic:cNvPr id="13" name="图片 3"/>
+                      <a:ext cx="5273040" cy="2293620"/>
+                    </a:xfrm>
+                    <a:prstGeom prst="rect">
+                      <a:avLst/>
+                    </a:prstGeom>
+                    <a:noFill/>
+                    <a:ln>
+                      <a:noFill/>
+                    </a:ln>
+                  </pic:spPr>
+                </pic:pic>
+              </a:graphicData>
+            </a:graphic>
+          </wp:inline>
+        </w:drawing>
+      </w:r>
+    </w:p>
+    <w:p/>
+    <w:p/>
+    <w:p/>
+    <w:p>
+      <w:r>
+        <w:drawing>
+          <wp:inline distT="0" distB="0" distL="114300" distR="114300">
+            <wp:extent cx="5265420" cy="2560320"/>
+            <wp:effectExtent l="0" t="0" r="11430" b="11430"/>
+            <wp:docPr id="14" name="图片 10"/>
+            <wp:cNvGraphicFramePr>
+              <a:graphicFrameLocks xmlns:a="http://schemas.openxmlformats.org/drawingml/2006/main" noChangeAspect="1"/>
+            </wp:cNvGraphicFramePr>
+            <a:graphic xmlns:a="http://schemas.openxmlformats.org/drawingml/2006/main">
+              <a:graphicData uri="http://schemas.openxmlformats.org/drawingml/2006/picture">
+                <pic:pic xmlns:pic="http://schemas.openxmlformats.org/drawingml/2006/picture">
+                  <pic:nvPicPr>
+                    <pic:cNvPr id="14" name="图片 10"/>
                     <pic:cNvPicPr>
                       <a:picLocks noChangeAspect="1"/>
                     </pic:cNvPicPr>
@@ -398,36 +407,41 @@
                   <pic:spPr>
                     <a:xfrm>
                       <a:off x="0" y="0"/>
-                      <a:ext cx="5262245" cy="2764155"/>
-                    </a:xfrm>
-                    <a:prstGeom prst="rect">
-                      <a:avLst/>
-                    </a:prstGeom>
-                    <a:noFill/>
-                    <a:ln>
-                      <a:noFill/>
-                    </a:ln>
-                  </pic:spPr>
-                </pic:pic>
-              </a:graphicData>
-            </a:graphic>
-          </wp:inline>
-        </w:drawing>
-      </w:r>
-      <w:r>
-        <w:drawing>
-          <wp:inline distT="0" distB="0" distL="114300" distR="114300">
-            <wp:extent cx="5260975" cy="2761615"/>
-            <wp:effectExtent l="0" t="0" r="15875" b="635"/>
-            <wp:docPr id="14" name="图片 4"/>
-            <wp:cNvGraphicFramePr>
-              <a:graphicFrameLocks xmlns:a="http://schemas.openxmlformats.org/drawingml/2006/main" noChangeAspect="1"/>
-            </wp:cNvGraphicFramePr>
-            <a:graphic xmlns:a="http://schemas.openxmlformats.org/drawingml/2006/main">
-              <a:graphicData uri="http://schemas.openxmlformats.org/drawingml/2006/picture">
-                <pic:pic xmlns:pic="http://schemas.openxmlformats.org/drawingml/2006/picture">
-                  <pic:nvPicPr>
-                    <pic:cNvPr id="14" name="图片 4"/>
+                      <a:ext cx="5265420" cy="2560320"/>
+                    </a:xfrm>
+                    <a:prstGeom prst="rect">
+                      <a:avLst/>
+                    </a:prstGeom>
+                    <a:noFill/>
+                    <a:ln>
+                      <a:noFill/>
+                    </a:ln>
+                  </pic:spPr>
+                </pic:pic>
+              </a:graphicData>
+            </a:graphic>
+          </wp:inline>
+        </w:drawing>
+      </w:r>
+    </w:p>
+    <w:p/>
+    <w:p/>
+    <w:p/>
+    <w:p>
+      <w:r>
+        <w:drawing>
+          <wp:inline distT="0" distB="0" distL="114300" distR="114300">
+            <wp:extent cx="5273675" cy="2327910"/>
+            <wp:effectExtent l="0" t="0" r="3175" b="15240"/>
+            <wp:docPr id="13" name="图片 9"/>
+            <wp:cNvGraphicFramePr>
+              <a:graphicFrameLocks xmlns:a="http://schemas.openxmlformats.org/drawingml/2006/main" noChangeAspect="1"/>
+            </wp:cNvGraphicFramePr>
+            <a:graphic xmlns:a="http://schemas.openxmlformats.org/drawingml/2006/main">
+              <a:graphicData uri="http://schemas.openxmlformats.org/drawingml/2006/picture">
+                <pic:pic xmlns:pic="http://schemas.openxmlformats.org/drawingml/2006/picture">
+                  <pic:nvPicPr>
+                    <pic:cNvPr id="13" name="图片 9"/>
                     <pic:cNvPicPr>
                       <a:picLocks noChangeAspect="1"/>
                     </pic:cNvPicPr>
@@ -441,38 +455,36 @@
                   <pic:spPr>
                     <a:xfrm>
                       <a:off x="0" y="0"/>
-                      <a:ext cx="5260975" cy="2761615"/>
-                    </a:xfrm>
-                    <a:prstGeom prst="rect">
-                      <a:avLst/>
-                    </a:prstGeom>
-                    <a:noFill/>
-                    <a:ln>
-                      <a:noFill/>
-                    </a:ln>
-                  </pic:spPr>
-                </pic:pic>
-              </a:graphicData>
-            </a:graphic>
-          </wp:inline>
-        </w:drawing>
-      </w:r>
-    </w:p>
-    <w:p>
-      <w:r>
-        <w:drawing>
-          <wp:inline distT="0" distB="0" distL="114300" distR="114300">
-            <wp:extent cx="5267960" cy="2773045"/>
-            <wp:effectExtent l="0" t="0" r="8890" b="8255"/>
-            <wp:docPr id="16" name="图片 2"/>
-            <wp:cNvGraphicFramePr>
-              <a:graphicFrameLocks xmlns:a="http://schemas.openxmlformats.org/drawingml/2006/main" noChangeAspect="1"/>
-            </wp:cNvGraphicFramePr>
-            <a:graphic xmlns:a="http://schemas.openxmlformats.org/drawingml/2006/main">
-              <a:graphicData uri="http://schemas.openxmlformats.org/drawingml/2006/picture">
-                <pic:pic xmlns:pic="http://schemas.openxmlformats.org/drawingml/2006/picture">
-                  <pic:nvPicPr>
-                    <pic:cNvPr id="16" name="图片 2"/>
+                      <a:ext cx="5273675" cy="2327910"/>
+                    </a:xfrm>
+                    <a:prstGeom prst="rect">
+                      <a:avLst/>
+                    </a:prstGeom>
+                    <a:noFill/>
+                    <a:ln>
+                      <a:noFill/>
+                    </a:ln>
+                  </pic:spPr>
+                </pic:pic>
+              </a:graphicData>
+            </a:graphic>
+          </wp:inline>
+        </w:drawing>
+      </w:r>
+      <w:r>
+        <w:drawing>
+          <wp:inline distT="0" distB="0" distL="114300" distR="114300">
+            <wp:extent cx="5269230" cy="2169160"/>
+            <wp:effectExtent l="0" t="0" r="7620" b="2540"/>
+            <wp:docPr id="17" name="图片 13"/>
+            <wp:cNvGraphicFramePr>
+              <a:graphicFrameLocks xmlns:a="http://schemas.openxmlformats.org/drawingml/2006/main" noChangeAspect="1"/>
+            </wp:cNvGraphicFramePr>
+            <a:graphic xmlns:a="http://schemas.openxmlformats.org/drawingml/2006/main">
+              <a:graphicData uri="http://schemas.openxmlformats.org/drawingml/2006/picture">
+                <pic:pic xmlns:pic="http://schemas.openxmlformats.org/drawingml/2006/picture">
+                  <pic:nvPicPr>
+                    <pic:cNvPr id="17" name="图片 13"/>
                     <pic:cNvPicPr>
                       <a:picLocks noChangeAspect="1"/>
                     </pic:cNvPicPr>
@@ -486,36 +498,41 @@
                   <pic:spPr>
                     <a:xfrm>
                       <a:off x="0" y="0"/>
-                      <a:ext cx="5267960" cy="2773045"/>
-                    </a:xfrm>
-                    <a:prstGeom prst="rect">
-                      <a:avLst/>
-                    </a:prstGeom>
-                    <a:noFill/>
-                    <a:ln>
-                      <a:noFill/>
-                    </a:ln>
-                  </pic:spPr>
-                </pic:pic>
-              </a:graphicData>
-            </a:graphic>
-          </wp:inline>
-        </w:drawing>
-      </w:r>
-      <w:r>
-        <w:drawing>
-          <wp:inline distT="0" distB="0" distL="114300" distR="114300">
-            <wp:extent cx="5274310" cy="2773045"/>
-            <wp:effectExtent l="0" t="0" r="2540" b="8255"/>
-            <wp:docPr id="17" name="图片 3"/>
-            <wp:cNvGraphicFramePr>
-              <a:graphicFrameLocks xmlns:a="http://schemas.openxmlformats.org/drawingml/2006/main" noChangeAspect="1"/>
-            </wp:cNvGraphicFramePr>
-            <a:graphic xmlns:a="http://schemas.openxmlformats.org/drawingml/2006/main">
-              <a:graphicData uri="http://schemas.openxmlformats.org/drawingml/2006/picture">
-                <pic:pic xmlns:pic="http://schemas.openxmlformats.org/drawingml/2006/picture">
-                  <pic:nvPicPr>
-                    <pic:cNvPr id="17" name="图片 3"/>
+                      <a:ext cx="5269230" cy="2169160"/>
+                    </a:xfrm>
+                    <a:prstGeom prst="rect">
+                      <a:avLst/>
+                    </a:prstGeom>
+                    <a:noFill/>
+                    <a:ln>
+                      <a:noFill/>
+                    </a:ln>
+                  </pic:spPr>
+                </pic:pic>
+              </a:graphicData>
+            </a:graphic>
+          </wp:inline>
+        </w:drawing>
+      </w:r>
+    </w:p>
+    <w:p/>
+    <w:p/>
+    <w:p/>
+    <w:p>
+      <w:r>
+        <w:drawing>
+          <wp:inline distT="0" distB="0" distL="114300" distR="114300">
+            <wp:extent cx="5261610" cy="2415540"/>
+            <wp:effectExtent l="0" t="0" r="15240" b="3810"/>
+            <wp:docPr id="15" name="图片 11"/>
+            <wp:cNvGraphicFramePr>
+              <a:graphicFrameLocks xmlns:a="http://schemas.openxmlformats.org/drawingml/2006/main" noChangeAspect="1"/>
+            </wp:cNvGraphicFramePr>
+            <a:graphic xmlns:a="http://schemas.openxmlformats.org/drawingml/2006/main">
+              <a:graphicData uri="http://schemas.openxmlformats.org/drawingml/2006/picture">
+                <pic:pic xmlns:pic="http://schemas.openxmlformats.org/drawingml/2006/picture">
+                  <pic:nvPicPr>
+                    <pic:cNvPr id="15" name="图片 11"/>
                     <pic:cNvPicPr>
                       <a:picLocks noChangeAspect="1"/>
                     </pic:cNvPicPr>
@@ -529,36 +546,41 @@
                   <pic:spPr>
                     <a:xfrm>
                       <a:off x="0" y="0"/>
-                      <a:ext cx="5274310" cy="2773045"/>
-                    </a:xfrm>
-                    <a:prstGeom prst="rect">
-                      <a:avLst/>
-                    </a:prstGeom>
-                    <a:noFill/>
-                    <a:ln>
-                      <a:noFill/>
-                    </a:ln>
-                  </pic:spPr>
-                </pic:pic>
-              </a:graphicData>
-            </a:graphic>
-          </wp:inline>
-        </w:drawing>
-      </w:r>
-      <w:r>
-        <w:drawing>
-          <wp:inline distT="0" distB="0" distL="114300" distR="114300">
-            <wp:extent cx="5274310" cy="2785110"/>
-            <wp:effectExtent l="0" t="0" r="2540" b="15240"/>
-            <wp:docPr id="19" name="图片 5"/>
-            <wp:cNvGraphicFramePr>
-              <a:graphicFrameLocks xmlns:a="http://schemas.openxmlformats.org/drawingml/2006/main" noChangeAspect="1"/>
-            </wp:cNvGraphicFramePr>
-            <a:graphic xmlns:a="http://schemas.openxmlformats.org/drawingml/2006/main">
-              <a:graphicData uri="http://schemas.openxmlformats.org/drawingml/2006/picture">
-                <pic:pic xmlns:pic="http://schemas.openxmlformats.org/drawingml/2006/picture">
-                  <pic:nvPicPr>
-                    <pic:cNvPr id="19" name="图片 5"/>
+                      <a:ext cx="5261610" cy="2415540"/>
+                    </a:xfrm>
+                    <a:prstGeom prst="rect">
+                      <a:avLst/>
+                    </a:prstGeom>
+                    <a:noFill/>
+                    <a:ln>
+                      <a:noFill/>
+                    </a:ln>
+                  </pic:spPr>
+                </pic:pic>
+              </a:graphicData>
+            </a:graphic>
+          </wp:inline>
+        </w:drawing>
+      </w:r>
+    </w:p>
+    <w:p/>
+    <w:p/>
+    <w:p/>
+    <w:p>
+      <w:r>
+        <w:drawing>
+          <wp:inline distT="0" distB="0" distL="114300" distR="114300">
+            <wp:extent cx="5263515" cy="2257425"/>
+            <wp:effectExtent l="0" t="0" r="13335" b="9525"/>
+            <wp:docPr id="16" name="图片 12"/>
+            <wp:cNvGraphicFramePr>
+              <a:graphicFrameLocks xmlns:a="http://schemas.openxmlformats.org/drawingml/2006/main" noChangeAspect="1"/>
+            </wp:cNvGraphicFramePr>
+            <a:graphic xmlns:a="http://schemas.openxmlformats.org/drawingml/2006/main">
+              <a:graphicData uri="http://schemas.openxmlformats.org/drawingml/2006/picture">
+                <pic:pic xmlns:pic="http://schemas.openxmlformats.org/drawingml/2006/picture">
+                  <pic:nvPicPr>
+                    <pic:cNvPr id="16" name="图片 12"/>
                     <pic:cNvPicPr>
                       <a:picLocks noChangeAspect="1"/>
                     </pic:cNvPicPr>
@@ -572,38 +594,40 @@
                   <pic:spPr>
                     <a:xfrm>
                       <a:off x="0" y="0"/>
-                      <a:ext cx="5274310" cy="2785110"/>
-                    </a:xfrm>
-                    <a:prstGeom prst="rect">
-                      <a:avLst/>
-                    </a:prstGeom>
-                    <a:noFill/>
-                    <a:ln>
-                      <a:noFill/>
-                    </a:ln>
-                  </pic:spPr>
-                </pic:pic>
-              </a:graphicData>
-            </a:graphic>
-          </wp:inline>
-        </w:drawing>
-      </w:r>
-    </w:p>
-    <w:p>
-      <w:r>
-        <w:drawing>
-          <wp:inline distT="0" distB="0" distL="114300" distR="114300">
-            <wp:extent cx="5273675" cy="1901825"/>
-            <wp:effectExtent l="0" t="0" r="3175" b="3175"/>
-            <wp:docPr id="8" name="图片 5"/>
-            <wp:cNvGraphicFramePr>
-              <a:graphicFrameLocks xmlns:a="http://schemas.openxmlformats.org/drawingml/2006/main" noChangeAspect="1"/>
-            </wp:cNvGraphicFramePr>
-            <a:graphic xmlns:a="http://schemas.openxmlformats.org/drawingml/2006/main">
-              <a:graphicData uri="http://schemas.openxmlformats.org/drawingml/2006/picture">
-                <pic:pic xmlns:pic="http://schemas.openxmlformats.org/drawingml/2006/picture">
-                  <pic:nvPicPr>
-                    <pic:cNvPr id="8" name="图片 5"/>
+                      <a:ext cx="5263515" cy="2257425"/>
+                    </a:xfrm>
+                    <a:prstGeom prst="rect">
+                      <a:avLst/>
+                    </a:prstGeom>
+                    <a:noFill/>
+                    <a:ln>
+                      <a:noFill/>
+                    </a:ln>
+                  </pic:spPr>
+                </pic:pic>
+              </a:graphicData>
+            </a:graphic>
+          </wp:inline>
+        </w:drawing>
+      </w:r>
+    </w:p>
+    <w:p/>
+    <w:p/>
+    <w:p>
+      <w:r>
+        <w:drawing>
+          <wp:inline distT="0" distB="0" distL="114300" distR="114300">
+            <wp:extent cx="5264150" cy="4406265"/>
+            <wp:effectExtent l="0" t="0" r="12700" b="13335"/>
+            <wp:docPr id="18" name="图片 14"/>
+            <wp:cNvGraphicFramePr>
+              <a:graphicFrameLocks xmlns:a="http://schemas.openxmlformats.org/drawingml/2006/main" noChangeAspect="1"/>
+            </wp:cNvGraphicFramePr>
+            <a:graphic xmlns:a="http://schemas.openxmlformats.org/drawingml/2006/main">
+              <a:graphicData uri="http://schemas.openxmlformats.org/drawingml/2006/picture">
+                <pic:pic xmlns:pic="http://schemas.openxmlformats.org/drawingml/2006/picture">
+                  <pic:nvPicPr>
+                    <pic:cNvPr id="18" name="图片 14"/>
                     <pic:cNvPicPr>
                       <a:picLocks noChangeAspect="1"/>
                     </pic:cNvPicPr>
@@ -617,7 +641,509 @@
                   <pic:spPr>
                     <a:xfrm>
                       <a:off x="0" y="0"/>
-                      <a:ext cx="5273675" cy="1901825"/>
+                      <a:ext cx="5264150" cy="4406265"/>
+                    </a:xfrm>
+                    <a:prstGeom prst="rect">
+                      <a:avLst/>
+                    </a:prstGeom>
+                    <a:noFill/>
+                    <a:ln>
+                      <a:noFill/>
+                    </a:ln>
+                  </pic:spPr>
+                </pic:pic>
+              </a:graphicData>
+            </a:graphic>
+          </wp:inline>
+        </w:drawing>
+      </w:r>
+    </w:p>
+    <w:p/>
+    <w:p>
+      <w:r>
+        <w:drawing>
+          <wp:inline distT="0" distB="0" distL="114300" distR="114300">
+            <wp:extent cx="5274310" cy="2886710"/>
+            <wp:effectExtent l="0" t="0" r="2540" b="8890"/>
+            <wp:docPr id="19" name="图片 15"/>
+            <wp:cNvGraphicFramePr>
+              <a:graphicFrameLocks xmlns:a="http://schemas.openxmlformats.org/drawingml/2006/main" noChangeAspect="1"/>
+            </wp:cNvGraphicFramePr>
+            <a:graphic xmlns:a="http://schemas.openxmlformats.org/drawingml/2006/main">
+              <a:graphicData uri="http://schemas.openxmlformats.org/drawingml/2006/picture">
+                <pic:pic xmlns:pic="http://schemas.openxmlformats.org/drawingml/2006/picture">
+                  <pic:nvPicPr>
+                    <pic:cNvPr id="19" name="图片 15"/>
+                    <pic:cNvPicPr>
+                      <a:picLocks noChangeAspect="1"/>
+                    </pic:cNvPicPr>
+                  </pic:nvPicPr>
+                  <pic:blipFill>
+                    <a:blip r:embed="rId16"/>
+                    <a:stretch>
+                      <a:fillRect/>
+                    </a:stretch>
+                  </pic:blipFill>
+                  <pic:spPr>
+                    <a:xfrm>
+                      <a:off x="0" y="0"/>
+                      <a:ext cx="5274310" cy="2886710"/>
+                    </a:xfrm>
+                    <a:prstGeom prst="rect">
+                      <a:avLst/>
+                    </a:prstGeom>
+                    <a:noFill/>
+                    <a:ln>
+                      <a:noFill/>
+                    </a:ln>
+                  </pic:spPr>
+                </pic:pic>
+              </a:graphicData>
+            </a:graphic>
+          </wp:inline>
+        </w:drawing>
+      </w:r>
+    </w:p>
+    <w:p>
+      <w:r>
+        <w:drawing>
+          <wp:inline distT="0" distB="0" distL="114300" distR="114300">
+            <wp:extent cx="5267325" cy="3227705"/>
+            <wp:effectExtent l="0" t="0" r="9525" b="10795"/>
+            <wp:docPr id="20" name="图片 16"/>
+            <wp:cNvGraphicFramePr>
+              <a:graphicFrameLocks xmlns:a="http://schemas.openxmlformats.org/drawingml/2006/main" noChangeAspect="1"/>
+            </wp:cNvGraphicFramePr>
+            <a:graphic xmlns:a="http://schemas.openxmlformats.org/drawingml/2006/main">
+              <a:graphicData uri="http://schemas.openxmlformats.org/drawingml/2006/picture">
+                <pic:pic xmlns:pic="http://schemas.openxmlformats.org/drawingml/2006/picture">
+                  <pic:nvPicPr>
+                    <pic:cNvPr id="20" name="图片 16"/>
+                    <pic:cNvPicPr>
+                      <a:picLocks noChangeAspect="1"/>
+                    </pic:cNvPicPr>
+                  </pic:nvPicPr>
+                  <pic:blipFill>
+                    <a:blip r:embed="rId17"/>
+                    <a:stretch>
+                      <a:fillRect/>
+                    </a:stretch>
+                  </pic:blipFill>
+                  <pic:spPr>
+                    <a:xfrm>
+                      <a:off x="0" y="0"/>
+                      <a:ext cx="5267325" cy="3227705"/>
+                    </a:xfrm>
+                    <a:prstGeom prst="rect">
+                      <a:avLst/>
+                    </a:prstGeom>
+                    <a:noFill/>
+                    <a:ln>
+                      <a:noFill/>
+                    </a:ln>
+                  </pic:spPr>
+                </pic:pic>
+              </a:graphicData>
+            </a:graphic>
+          </wp:inline>
+        </w:drawing>
+      </w:r>
+    </w:p>
+    <w:p>
+      <w:r>
+        <w:drawing>
+          <wp:inline distT="0" distB="0" distL="114300" distR="114300">
+            <wp:extent cx="5263515" cy="2207895"/>
+            <wp:effectExtent l="0" t="0" r="13335" b="1905"/>
+            <wp:docPr id="21" name="图片 17"/>
+            <wp:cNvGraphicFramePr>
+              <a:graphicFrameLocks xmlns:a="http://schemas.openxmlformats.org/drawingml/2006/main" noChangeAspect="1"/>
+            </wp:cNvGraphicFramePr>
+            <a:graphic xmlns:a="http://schemas.openxmlformats.org/drawingml/2006/main">
+              <a:graphicData uri="http://schemas.openxmlformats.org/drawingml/2006/picture">
+                <pic:pic xmlns:pic="http://schemas.openxmlformats.org/drawingml/2006/picture">
+                  <pic:nvPicPr>
+                    <pic:cNvPr id="21" name="图片 17"/>
+                    <pic:cNvPicPr>
+                      <a:picLocks noChangeAspect="1"/>
+                    </pic:cNvPicPr>
+                  </pic:nvPicPr>
+                  <pic:blipFill>
+                    <a:blip r:embed="rId18"/>
+                    <a:stretch>
+                      <a:fillRect/>
+                    </a:stretch>
+                  </pic:blipFill>
+                  <pic:spPr>
+                    <a:xfrm>
+                      <a:off x="0" y="0"/>
+                      <a:ext cx="5263515" cy="2207895"/>
+                    </a:xfrm>
+                    <a:prstGeom prst="rect">
+                      <a:avLst/>
+                    </a:prstGeom>
+                    <a:noFill/>
+                    <a:ln>
+                      <a:noFill/>
+                    </a:ln>
+                  </pic:spPr>
+                </pic:pic>
+              </a:graphicData>
+            </a:graphic>
+          </wp:inline>
+        </w:drawing>
+      </w:r>
+      <w:r>
+        <w:drawing>
+          <wp:inline distT="0" distB="0" distL="114300" distR="114300">
+            <wp:extent cx="5272405" cy="2297430"/>
+            <wp:effectExtent l="0" t="0" r="4445" b="7620"/>
+            <wp:docPr id="22" name="图片 18"/>
+            <wp:cNvGraphicFramePr>
+              <a:graphicFrameLocks xmlns:a="http://schemas.openxmlformats.org/drawingml/2006/main" noChangeAspect="1"/>
+            </wp:cNvGraphicFramePr>
+            <a:graphic xmlns:a="http://schemas.openxmlformats.org/drawingml/2006/main">
+              <a:graphicData uri="http://schemas.openxmlformats.org/drawingml/2006/picture">
+                <pic:pic xmlns:pic="http://schemas.openxmlformats.org/drawingml/2006/picture">
+                  <pic:nvPicPr>
+                    <pic:cNvPr id="22" name="图片 18"/>
+                    <pic:cNvPicPr>
+                      <a:picLocks noChangeAspect="1"/>
+                    </pic:cNvPicPr>
+                  </pic:nvPicPr>
+                  <pic:blipFill>
+                    <a:blip r:embed="rId19"/>
+                    <a:stretch>
+                      <a:fillRect/>
+                    </a:stretch>
+                  </pic:blipFill>
+                  <pic:spPr>
+                    <a:xfrm>
+                      <a:off x="0" y="0"/>
+                      <a:ext cx="5272405" cy="2297430"/>
+                    </a:xfrm>
+                    <a:prstGeom prst="rect">
+                      <a:avLst/>
+                    </a:prstGeom>
+                    <a:noFill/>
+                    <a:ln>
+                      <a:noFill/>
+                    </a:ln>
+                  </pic:spPr>
+                </pic:pic>
+              </a:graphicData>
+            </a:graphic>
+          </wp:inline>
+        </w:drawing>
+      </w:r>
+    </w:p>
+    <w:p>
+      <w:r>
+        <w:br w:type="page"/>
+      </w:r>
+    </w:p>
+    <w:p>
+      <w:r>
+        <w:drawing>
+          <wp:inline distT="0" distB="0" distL="114300" distR="114300">
+            <wp:extent cx="5274310" cy="1612265"/>
+            <wp:effectExtent l="0" t="0" r="2540" b="6985"/>
+            <wp:docPr id="23" name="图片 19"/>
+            <wp:cNvGraphicFramePr>
+              <a:graphicFrameLocks xmlns:a="http://schemas.openxmlformats.org/drawingml/2006/main" noChangeAspect="1"/>
+            </wp:cNvGraphicFramePr>
+            <a:graphic xmlns:a="http://schemas.openxmlformats.org/drawingml/2006/main">
+              <a:graphicData uri="http://schemas.openxmlformats.org/drawingml/2006/picture">
+                <pic:pic xmlns:pic="http://schemas.openxmlformats.org/drawingml/2006/picture">
+                  <pic:nvPicPr>
+                    <pic:cNvPr id="23" name="图片 19"/>
+                    <pic:cNvPicPr>
+                      <a:picLocks noChangeAspect="1"/>
+                    </pic:cNvPicPr>
+                  </pic:nvPicPr>
+                  <pic:blipFill>
+                    <a:blip r:embed="rId20"/>
+                    <a:stretch>
+                      <a:fillRect/>
+                    </a:stretch>
+                  </pic:blipFill>
+                  <pic:spPr>
+                    <a:xfrm>
+                      <a:off x="0" y="0"/>
+                      <a:ext cx="5274310" cy="1612265"/>
+                    </a:xfrm>
+                    <a:prstGeom prst="rect">
+                      <a:avLst/>
+                    </a:prstGeom>
+                    <a:noFill/>
+                    <a:ln>
+                      <a:noFill/>
+                    </a:ln>
+                  </pic:spPr>
+                </pic:pic>
+              </a:graphicData>
+            </a:graphic>
+          </wp:inline>
+        </w:drawing>
+      </w:r>
+    </w:p>
+    <w:p>
+      <w:r>
+        <w:drawing>
+          <wp:inline distT="0" distB="0" distL="114300" distR="114300">
+            <wp:extent cx="5263515" cy="2787015"/>
+            <wp:effectExtent l="0" t="0" r="13335" b="13335"/>
+            <wp:docPr id="24" name="图片 20"/>
+            <wp:cNvGraphicFramePr>
+              <a:graphicFrameLocks xmlns:a="http://schemas.openxmlformats.org/drawingml/2006/main" noChangeAspect="1"/>
+            </wp:cNvGraphicFramePr>
+            <a:graphic xmlns:a="http://schemas.openxmlformats.org/drawingml/2006/main">
+              <a:graphicData uri="http://schemas.openxmlformats.org/drawingml/2006/picture">
+                <pic:pic xmlns:pic="http://schemas.openxmlformats.org/drawingml/2006/picture">
+                  <pic:nvPicPr>
+                    <pic:cNvPr id="24" name="图片 20"/>
+                    <pic:cNvPicPr>
+                      <a:picLocks noChangeAspect="1"/>
+                    </pic:cNvPicPr>
+                  </pic:nvPicPr>
+                  <pic:blipFill>
+                    <a:blip r:embed="rId21"/>
+                    <a:stretch>
+                      <a:fillRect/>
+                    </a:stretch>
+                  </pic:blipFill>
+                  <pic:spPr>
+                    <a:xfrm>
+                      <a:off x="0" y="0"/>
+                      <a:ext cx="5263515" cy="2787015"/>
+                    </a:xfrm>
+                    <a:prstGeom prst="rect">
+                      <a:avLst/>
+                    </a:prstGeom>
+                    <a:noFill/>
+                    <a:ln>
+                      <a:noFill/>
+                    </a:ln>
+                  </pic:spPr>
+                </pic:pic>
+              </a:graphicData>
+            </a:graphic>
+          </wp:inline>
+        </w:drawing>
+      </w:r>
+    </w:p>
+    <w:p>
+      <w:r>
+        <w:drawing>
+          <wp:inline distT="0" distB="0" distL="114300" distR="114300">
+            <wp:extent cx="5267325" cy="2356485"/>
+            <wp:effectExtent l="0" t="0" r="9525" b="5715"/>
+            <wp:docPr id="25" name="图片 21"/>
+            <wp:cNvGraphicFramePr>
+              <a:graphicFrameLocks xmlns:a="http://schemas.openxmlformats.org/drawingml/2006/main" noChangeAspect="1"/>
+            </wp:cNvGraphicFramePr>
+            <a:graphic xmlns:a="http://schemas.openxmlformats.org/drawingml/2006/main">
+              <a:graphicData uri="http://schemas.openxmlformats.org/drawingml/2006/picture">
+                <pic:pic xmlns:pic="http://schemas.openxmlformats.org/drawingml/2006/picture">
+                  <pic:nvPicPr>
+                    <pic:cNvPr id="25" name="图片 21"/>
+                    <pic:cNvPicPr>
+                      <a:picLocks noChangeAspect="1"/>
+                    </pic:cNvPicPr>
+                  </pic:nvPicPr>
+                  <pic:blipFill>
+                    <a:blip r:embed="rId22"/>
+                    <a:stretch>
+                      <a:fillRect/>
+                    </a:stretch>
+                  </pic:blipFill>
+                  <pic:spPr>
+                    <a:xfrm>
+                      <a:off x="0" y="0"/>
+                      <a:ext cx="5267325" cy="2356485"/>
+                    </a:xfrm>
+                    <a:prstGeom prst="rect">
+                      <a:avLst/>
+                    </a:prstGeom>
+                    <a:noFill/>
+                    <a:ln>
+                      <a:noFill/>
+                    </a:ln>
+                  </pic:spPr>
+                </pic:pic>
+              </a:graphicData>
+            </a:graphic>
+          </wp:inline>
+        </w:drawing>
+      </w:r>
+    </w:p>
+    <w:p>
+      <w:r>
+        <w:drawing>
+          <wp:inline distT="0" distB="0" distL="114300" distR="114300">
+            <wp:extent cx="5271135" cy="1589405"/>
+            <wp:effectExtent l="0" t="0" r="5715" b="10795"/>
+            <wp:docPr id="26" name="图片 22"/>
+            <wp:cNvGraphicFramePr>
+              <a:graphicFrameLocks xmlns:a="http://schemas.openxmlformats.org/drawingml/2006/main" noChangeAspect="1"/>
+            </wp:cNvGraphicFramePr>
+            <a:graphic xmlns:a="http://schemas.openxmlformats.org/drawingml/2006/main">
+              <a:graphicData uri="http://schemas.openxmlformats.org/drawingml/2006/picture">
+                <pic:pic xmlns:pic="http://schemas.openxmlformats.org/drawingml/2006/picture">
+                  <pic:nvPicPr>
+                    <pic:cNvPr id="26" name="图片 22"/>
+                    <pic:cNvPicPr>
+                      <a:picLocks noChangeAspect="1"/>
+                    </pic:cNvPicPr>
+                  </pic:nvPicPr>
+                  <pic:blipFill>
+                    <a:blip r:embed="rId23"/>
+                    <a:stretch>
+                      <a:fillRect/>
+                    </a:stretch>
+                  </pic:blipFill>
+                  <pic:spPr>
+                    <a:xfrm>
+                      <a:off x="0" y="0"/>
+                      <a:ext cx="5271135" cy="1589405"/>
+                    </a:xfrm>
+                    <a:prstGeom prst="rect">
+                      <a:avLst/>
+                    </a:prstGeom>
+                    <a:noFill/>
+                    <a:ln>
+                      <a:noFill/>
+                    </a:ln>
+                  </pic:spPr>
+                </pic:pic>
+              </a:graphicData>
+            </a:graphic>
+          </wp:inline>
+        </w:drawing>
+      </w:r>
+    </w:p>
+    <w:p>
+      <w:r>
+        <w:drawing>
+          <wp:inline distT="0" distB="0" distL="114300" distR="114300">
+            <wp:extent cx="5271135" cy="2770505"/>
+            <wp:effectExtent l="0" t="0" r="5715" b="10795"/>
+            <wp:docPr id="27" name="图片 23"/>
+            <wp:cNvGraphicFramePr>
+              <a:graphicFrameLocks xmlns:a="http://schemas.openxmlformats.org/drawingml/2006/main" noChangeAspect="1"/>
+            </wp:cNvGraphicFramePr>
+            <a:graphic xmlns:a="http://schemas.openxmlformats.org/drawingml/2006/main">
+              <a:graphicData uri="http://schemas.openxmlformats.org/drawingml/2006/picture">
+                <pic:pic xmlns:pic="http://schemas.openxmlformats.org/drawingml/2006/picture">
+                  <pic:nvPicPr>
+                    <pic:cNvPr id="27" name="图片 23"/>
+                    <pic:cNvPicPr>
+                      <a:picLocks noChangeAspect="1"/>
+                    </pic:cNvPicPr>
+                  </pic:nvPicPr>
+                  <pic:blipFill>
+                    <a:blip r:embed="rId24"/>
+                    <a:stretch>
+                      <a:fillRect/>
+                    </a:stretch>
+                  </pic:blipFill>
+                  <pic:spPr>
+                    <a:xfrm>
+                      <a:off x="0" y="0"/>
+                      <a:ext cx="5271135" cy="2770505"/>
+                    </a:xfrm>
+                    <a:prstGeom prst="rect">
+                      <a:avLst/>
+                    </a:prstGeom>
+                    <a:noFill/>
+                    <a:ln>
+                      <a:noFill/>
+                    </a:ln>
+                  </pic:spPr>
+                </pic:pic>
+              </a:graphicData>
+            </a:graphic>
+          </wp:inline>
+        </w:drawing>
+      </w:r>
+    </w:p>
+    <w:p/>
+    <w:p>
+      <w:r>
+        <w:drawing>
+          <wp:inline distT="0" distB="0" distL="114300" distR="114300">
+            <wp:extent cx="5263515" cy="2120900"/>
+            <wp:effectExtent l="0" t="0" r="13335" b="12700"/>
+            <wp:docPr id="28" name="图片 24"/>
+            <wp:cNvGraphicFramePr>
+              <a:graphicFrameLocks xmlns:a="http://schemas.openxmlformats.org/drawingml/2006/main" noChangeAspect="1"/>
+            </wp:cNvGraphicFramePr>
+            <a:graphic xmlns:a="http://schemas.openxmlformats.org/drawingml/2006/main">
+              <a:graphicData uri="http://schemas.openxmlformats.org/drawingml/2006/picture">
+                <pic:pic xmlns:pic="http://schemas.openxmlformats.org/drawingml/2006/picture">
+                  <pic:nvPicPr>
+                    <pic:cNvPr id="28" name="图片 24"/>
+                    <pic:cNvPicPr>
+                      <a:picLocks noChangeAspect="1"/>
+                    </pic:cNvPicPr>
+                  </pic:nvPicPr>
+                  <pic:blipFill>
+                    <a:blip r:embed="rId25"/>
+                    <a:stretch>
+                      <a:fillRect/>
+                    </a:stretch>
+                  </pic:blipFill>
+                  <pic:spPr>
+                    <a:xfrm>
+                      <a:off x="0" y="0"/>
+                      <a:ext cx="5263515" cy="2120900"/>
+                    </a:xfrm>
+                    <a:prstGeom prst="rect">
+                      <a:avLst/>
+                    </a:prstGeom>
+                    <a:noFill/>
+                    <a:ln>
+                      <a:noFill/>
+                    </a:ln>
+                  </pic:spPr>
+                </pic:pic>
+              </a:graphicData>
+            </a:graphic>
+          </wp:inline>
+        </w:drawing>
+      </w:r>
+    </w:p>
+    <w:p/>
+    <w:p/>
+    <w:p>
+      <w:r>
+        <w:drawing>
+          <wp:inline distT="0" distB="0" distL="114300" distR="114300">
+            <wp:extent cx="5265420" cy="2785110"/>
+            <wp:effectExtent l="0" t="0" r="11430" b="15240"/>
+            <wp:docPr id="29" name="图片 25"/>
+            <wp:cNvGraphicFramePr>
+              <a:graphicFrameLocks xmlns:a="http://schemas.openxmlformats.org/drawingml/2006/main" noChangeAspect="1"/>
+            </wp:cNvGraphicFramePr>
+            <a:graphic xmlns:a="http://schemas.openxmlformats.org/drawingml/2006/main">
+              <a:graphicData uri="http://schemas.openxmlformats.org/drawingml/2006/picture">
+                <pic:pic xmlns:pic="http://schemas.openxmlformats.org/drawingml/2006/picture">
+                  <pic:nvPicPr>
+                    <pic:cNvPr id="29" name="图片 25"/>
+                    <pic:cNvPicPr>
+                      <a:picLocks noChangeAspect="1"/>
+                    </pic:cNvPicPr>
+                  </pic:nvPicPr>
+                  <pic:blipFill>
+                    <a:blip r:embed="rId26"/>
+                    <a:stretch>
+                      <a:fillRect/>
+                    </a:stretch>
+                  </pic:blipFill>
+                  <pic:spPr>
+                    <a:xfrm>
+                      <a:off x="0" y="0"/>
+                      <a:ext cx="5265420" cy="2785110"/>
                     </a:xfrm>
                     <a:prstGeom prst="rect">
                       <a:avLst/>
@@ -641,8 +1167,94 @@
           <w:lang w:val="en-US" w:eastAsia="zh-CN"/>
         </w:rPr>
       </w:pPr>
+      <w:r>
+        <w:drawing>
+          <wp:inline distT="0" distB="0" distL="114300" distR="114300">
+            <wp:extent cx="5274310" cy="8515350"/>
+            <wp:effectExtent l="0" t="0" r="2540" b="0"/>
+            <wp:docPr id="32" name="图片 28"/>
+            <wp:cNvGraphicFramePr>
+              <a:graphicFrameLocks xmlns:a="http://schemas.openxmlformats.org/drawingml/2006/main" noChangeAspect="1"/>
+            </wp:cNvGraphicFramePr>
+            <a:graphic xmlns:a="http://schemas.openxmlformats.org/drawingml/2006/main">
+              <a:graphicData uri="http://schemas.openxmlformats.org/drawingml/2006/picture">
+                <pic:pic xmlns:pic="http://schemas.openxmlformats.org/drawingml/2006/picture">
+                  <pic:nvPicPr>
+                    <pic:cNvPr id="32" name="图片 28"/>
+                    <pic:cNvPicPr>
+                      <a:picLocks noChangeAspect="1"/>
+                    </pic:cNvPicPr>
+                  </pic:nvPicPr>
+                  <pic:blipFill>
+                    <a:blip r:embed="rId27"/>
+                    <a:stretch>
+                      <a:fillRect/>
+                    </a:stretch>
+                  </pic:blipFill>
+                  <pic:spPr>
+                    <a:xfrm>
+                      <a:off x="0" y="0"/>
+                      <a:ext cx="5274310" cy="8515350"/>
+                    </a:xfrm>
+                    <a:prstGeom prst="rect">
+                      <a:avLst/>
+                    </a:prstGeom>
+                    <a:noFill/>
+                    <a:ln>
+                      <a:noFill/>
+                    </a:ln>
+                  </pic:spPr>
+                </pic:pic>
+              </a:graphicData>
+            </a:graphic>
+          </wp:inline>
+        </w:drawing>
+      </w:r>
       <w:bookmarkStart w:id="0" w:name="_GoBack"/>
       <w:bookmarkEnd w:id="0"/>
+      <w:r>
+        <w:drawing>
+          <wp:inline distT="0" distB="0" distL="114300" distR="114300">
+            <wp:extent cx="5268595" cy="7988300"/>
+            <wp:effectExtent l="0" t="0" r="8255" b="12700"/>
+            <wp:docPr id="31" name="图片 27"/>
+            <wp:cNvGraphicFramePr>
+              <a:graphicFrameLocks xmlns:a="http://schemas.openxmlformats.org/drawingml/2006/main" noChangeAspect="1"/>
+            </wp:cNvGraphicFramePr>
+            <a:graphic xmlns:a="http://schemas.openxmlformats.org/drawingml/2006/main">
+              <a:graphicData uri="http://schemas.openxmlformats.org/drawingml/2006/picture">
+                <pic:pic xmlns:pic="http://schemas.openxmlformats.org/drawingml/2006/picture">
+                  <pic:nvPicPr>
+                    <pic:cNvPr id="31" name="图片 27"/>
+                    <pic:cNvPicPr>
+                      <a:picLocks noChangeAspect="1"/>
+                    </pic:cNvPicPr>
+                  </pic:nvPicPr>
+                  <pic:blipFill>
+                    <a:blip r:embed="rId28"/>
+                    <a:stretch>
+                      <a:fillRect/>
+                    </a:stretch>
+                  </pic:blipFill>
+                  <pic:spPr>
+                    <a:xfrm>
+                      <a:off x="0" y="0"/>
+                      <a:ext cx="5268595" cy="7988300"/>
+                    </a:xfrm>
+                    <a:prstGeom prst="rect">
+                      <a:avLst/>
+                    </a:prstGeom>
+                    <a:noFill/>
+                    <a:ln>
+                      <a:noFill/>
+                    </a:ln>
+                  </pic:spPr>
+                </pic:pic>
+              </a:graphicData>
+            </a:graphic>
+          </wp:inline>
+        </w:drawing>
+      </w:r>
     </w:p>
     <w:sectPr>
       <w:pgSz w:w="11906" w:h="16838"/>
@@ -750,7 +1362,7 @@
     <w:lsdException w:unhideWhenUsed="0" w:uiPriority="0" w:semiHidden="0" w:name="Body Text Indent 2"/>
     <w:lsdException w:unhideWhenUsed="0" w:uiPriority="0" w:semiHidden="0" w:name="Body Text Indent 3"/>
     <w:lsdException w:unhideWhenUsed="0" w:uiPriority="0" w:semiHidden="0" w:name="Block Text"/>
-    <w:lsdException w:unhideWhenUsed="0" w:uiPriority="0" w:semiHidden="0" w:name="Hyperlink"/>
+    <w:lsdException w:qFormat="1" w:unhideWhenUsed="0" w:uiPriority="0" w:semiHidden="0" w:name="Hyperlink"/>
     <w:lsdException w:unhideWhenUsed="0" w:uiPriority="0" w:semiHidden="0" w:name="FollowedHyperlink"/>
     <w:lsdException w:qFormat="1" w:unhideWhenUsed="0" w:uiPriority="0" w:semiHidden="0" w:name="Strong"/>
     <w:lsdException w:qFormat="1" w:unhideWhenUsed="0" w:uiPriority="0" w:semiHidden="0" w:name="Emphasis"/>
@@ -969,6 +1581,7 @@
   <w:style w:type="character" w:styleId="5">
     <w:name w:val="Hyperlink"/>
     <w:basedOn w:val="4"/>
+    <w:qFormat/>
     <w:uiPriority w:val="0"/>
     <w:rPr>
       <w:color w:val="0000FF"/>

</xml_diff>